<commit_message>
lec-10 second last update
</commit_message>
<xml_diff>
--- a/BSEF18M007-PROGRESS.docx
+++ b/BSEF18M007-PROGRESS.docx
@@ -743,10 +743,12 @@
         <w:t xml:space="preserve">I added linear layout to the project as told in the lecture. Go to the xml file of main </w:t>
       </w:r>
       <w:proofErr w:type="spellStart"/>
+      <w:proofErr w:type="gramStart"/>
       <w:r>
         <w:t>acitivty.then</w:t>
       </w:r>
       <w:proofErr w:type="spellEnd"/>
+      <w:proofErr w:type="gramEnd"/>
       <w:r>
         <w:t xml:space="preserve"> click on layout and drag a linear layout to the right screen. It added the linear layout in it.</w:t>
       </w:r>
@@ -3028,6 +3030,97 @@
           </wp:inline>
         </w:drawing>
       </w:r>
+    </w:p>
+    <w:p>
+      <w:pPr>
+        <w:pStyle w:val="ListParagraph"/>
+        <w:numPr>
+          <w:ilvl w:val="0"/>
+          <w:numId w:val="8"/>
+        </w:numPr>
+        <w:rPr>
+          <w:b/>
+          <w:bCs/>
+        </w:rPr>
+      </w:pPr>
+      <w:r>
+        <w:lastRenderedPageBreak/>
+        <w:t xml:space="preserve">I initialized the variable and got </w:t>
+      </w:r>
+      <w:proofErr w:type="spellStart"/>
+      <w:r>
+        <w:t>listView</w:t>
+      </w:r>
+      <w:proofErr w:type="spellEnd"/>
+      <w:r>
+        <w:t xml:space="preserve"> through its ID.</w:t>
+      </w:r>
+      <w:r>
+        <w:rPr>
+          <w:noProof/>
+        </w:rPr>
+        <w:drawing>
+          <wp:inline distT="0" distB="0" distL="0" distR="0" wp14:anchorId="70092367" wp14:editId="3A029334">
+            <wp:extent cx="6153150" cy="1552575"/>
+            <wp:effectExtent l="0" t="0" r="0" b="9525"/>
+            <wp:docPr id="40" name="Picture 40"/>
+            <wp:cNvGraphicFramePr>
+              <a:graphicFrameLocks xmlns:a="http://schemas.openxmlformats.org/drawingml/2006/main" noChangeAspect="1"/>
+            </wp:cNvGraphicFramePr>
+            <a:graphic xmlns:a="http://schemas.openxmlformats.org/drawingml/2006/main">
+              <a:graphicData uri="http://schemas.openxmlformats.org/drawingml/2006/picture">
+                <pic:pic xmlns:pic="http://schemas.openxmlformats.org/drawingml/2006/picture">
+                  <pic:nvPicPr>
+                    <pic:cNvPr id="0" name="Picture 6"/>
+                    <pic:cNvPicPr>
+                      <a:picLocks noChangeAspect="1" noChangeArrowheads="1"/>
+                    </pic:cNvPicPr>
+                  </pic:nvPicPr>
+                  <pic:blipFill>
+                    <a:blip r:embed="rId44">
+                      <a:extLst>
+                        <a:ext uri="{28A0092B-C50C-407E-A947-70E740481C1C}">
+                          <a14:useLocalDpi xmlns:a14="http://schemas.microsoft.com/office/drawing/2010/main" val="0"/>
+                        </a:ext>
+                      </a:extLst>
+                    </a:blip>
+                    <a:srcRect/>
+                    <a:stretch>
+                      <a:fillRect/>
+                    </a:stretch>
+                  </pic:blipFill>
+                  <pic:spPr bwMode="auto">
+                    <a:xfrm>
+                      <a:off x="0" y="0"/>
+                      <a:ext cx="6153150" cy="1552575"/>
+                    </a:xfrm>
+                    <a:prstGeom prst="rect">
+                      <a:avLst/>
+                    </a:prstGeom>
+                    <a:noFill/>
+                    <a:ln>
+                      <a:noFill/>
+                    </a:ln>
+                  </pic:spPr>
+                </pic:pic>
+              </a:graphicData>
+            </a:graphic>
+          </wp:inline>
+        </w:drawing>
+      </w:r>
+    </w:p>
+    <w:p>
+      <w:pPr>
+        <w:pStyle w:val="ListParagraph"/>
+        <w:numPr>
+          <w:ilvl w:val="0"/>
+          <w:numId w:val="8"/>
+        </w:numPr>
+        <w:rPr>
+          <w:b/>
+          <w:bCs/>
+        </w:rPr>
+      </w:pPr>
     </w:p>
     <w:sectPr>
       <w:pgSz w:w="12240" w:h="15840"/>

</xml_diff>

<commit_message>
animation first part final
</commit_message>
<xml_diff>
--- a/BSEF18M007-PROGRESS.docx
+++ b/BSEF18M007-PROGRESS.docx
@@ -3824,6 +3824,83 @@
                     <a:xfrm>
                       <a:off x="0" y="0"/>
                       <a:ext cx="4305300" cy="257175"/>
+                    </a:xfrm>
+                    <a:prstGeom prst="rect">
+                      <a:avLst/>
+                    </a:prstGeom>
+                    <a:noFill/>
+                    <a:ln>
+                      <a:noFill/>
+                    </a:ln>
+                  </pic:spPr>
+                </pic:pic>
+              </a:graphicData>
+            </a:graphic>
+          </wp:inline>
+        </w:drawing>
+      </w:r>
+    </w:p>
+    <w:p>
+      <w:pPr>
+        <w:pStyle w:val="ListParagraph"/>
+        <w:numPr>
+          <w:ilvl w:val="0"/>
+          <w:numId w:val="10"/>
+        </w:numPr>
+        <w:rPr>
+          <w:b/>
+          <w:bCs/>
+        </w:rPr>
+      </w:pPr>
+      <w:r>
+        <w:t xml:space="preserve">I tried all animations like scaling, rotation, </w:t>
+      </w:r>
+      <w:proofErr w:type="spellStart"/>
+      <w:r>
+        <w:t>alpa</w:t>
+      </w:r>
+      <w:proofErr w:type="spellEnd"/>
+      <w:r>
+        <w:t xml:space="preserve"> and transformation inside one line.</w:t>
+      </w:r>
+      <w:r>
+        <w:rPr>
+          <w:noProof/>
+        </w:rPr>
+        <w:drawing>
+          <wp:inline distT="0" distB="0" distL="0" distR="0" wp14:anchorId="3A10C623" wp14:editId="08A528B1">
+            <wp:extent cx="5486400" cy="466725"/>
+            <wp:effectExtent l="0" t="0" r="0" b="9525"/>
+            <wp:docPr id="51" name="Picture 51"/>
+            <wp:cNvGraphicFramePr>
+              <a:graphicFrameLocks xmlns:a="http://schemas.openxmlformats.org/drawingml/2006/main" noChangeAspect="1"/>
+            </wp:cNvGraphicFramePr>
+            <a:graphic xmlns:a="http://schemas.openxmlformats.org/drawingml/2006/main">
+              <a:graphicData uri="http://schemas.openxmlformats.org/drawingml/2006/picture">
+                <pic:pic xmlns:pic="http://schemas.openxmlformats.org/drawingml/2006/picture">
+                  <pic:nvPicPr>
+                    <pic:cNvPr id="0" name="Picture 17"/>
+                    <pic:cNvPicPr>
+                      <a:picLocks noChangeAspect="1" noChangeArrowheads="1"/>
+                    </pic:cNvPicPr>
+                  </pic:nvPicPr>
+                  <pic:blipFill>
+                    <a:blip r:embed="rId55">
+                      <a:extLst>
+                        <a:ext uri="{28A0092B-C50C-407E-A947-70E740481C1C}">
+                          <a14:useLocalDpi xmlns:a14="http://schemas.microsoft.com/office/drawing/2010/main" val="0"/>
+                        </a:ext>
+                      </a:extLst>
+                    </a:blip>
+                    <a:srcRect/>
+                    <a:stretch>
+                      <a:fillRect/>
+                    </a:stretch>
+                  </pic:blipFill>
+                  <pic:spPr bwMode="auto">
+                    <a:xfrm>
+                      <a:off x="0" y="0"/>
+                      <a:ext cx="5486400" cy="466725"/>
                     </a:xfrm>
                     <a:prstGeom prst="rect">
                       <a:avLst/>

</xml_diff>